<commit_message>
Finished design document, added pdf version
</commit_message>
<xml_diff>
--- a/Documentation/Complex Game Systems Design Document.docx
+++ b/Documentation/Complex Game Systems Design Document.docx
@@ -119,10 +119,19 @@
         <w:t xml:space="preserve">The system aims to allow users to generate two-dimensional dungeon crawler maps </w:t>
       </w:r>
       <w:r>
-        <w:t xml:space="preserve">within Unity </w:t>
-      </w:r>
-      <w:r>
-        <w:t>that can be customised. Applying the library allows for easy implementation of a procedurally generated map and requires very little input from the user.</w:t>
+        <w:t>within Unity</w:t>
+      </w:r>
+      <w:r>
+        <w:t>’s editor mode</w:t>
+      </w:r>
+      <w:r>
+        <w:t xml:space="preserve"> </w:t>
+      </w:r>
+      <w:r>
+        <w:t xml:space="preserve">that can </w:t>
+      </w:r>
+      <w:r>
+        <w:t>be customised. Applying the library allows for easy implementation of a procedurally generated map and requires very little input from the user.</w:t>
       </w:r>
       <w:r>
         <w:t xml:space="preserve"> It features custom inspectors</w:t>
@@ -189,6 +198,9 @@
       </w:r>
       <w:r>
         <w:t xml:space="preserve"> as well as the choice to create the dungeon procedurally or create it physically on a tile map.</w:t>
+      </w:r>
+      <w:r>
+        <w:t xml:space="preserve"> </w:t>
       </w:r>
     </w:p>
     <w:p/>

</xml_diff>